<commit_message>
Updated Login.cshtml to use the UserName for login
</commit_message>
<xml_diff>
--- a/TrashCollector_UserStories_ACala.docx
+++ b/TrashCollector_UserStories_ACala.docx
@@ -61,7 +61,7 @@
           <w:rFonts w:eastAsia="Times New Roman" w:cstheme="minorHAnsi"/>
           <w:highlight w:val="yellow"/>
         </w:rPr>
-        <w:t>(5 points): As a developer, I want to make good, consistent commits.</w:t>
+        <w:t>(5 points): As a developer, I want to make good, consistent commits</w:t>
       </w:r>
     </w:p>
     <w:p>
@@ -87,67 +87,28 @@
         <w:rPr>
           <w:rFonts w:eastAsia="Times New Roman" w:cstheme="minorHAnsi"/>
         </w:rPr>
-        <w:t xml:space="preserve"> for this application (ASP.NET roles).</w:t>
-      </w:r>
-    </w:p>
-    <w:p>
-      <w:pPr>
-        <w:spacing w:after="0" w:line="240" w:lineRule="auto"/>
-        <w:rPr>
-          <w:rFonts w:eastAsia="Times New Roman" w:cstheme="minorHAnsi"/>
-        </w:rPr>
-      </w:pPr>
-      <w:r>
-        <w:rPr>
-          <w:rFonts w:eastAsia="Times New Roman" w:cstheme="minorHAnsi"/>
-          <w:bdr w:val="none" w:sz="0" w:space="0" w:color="auto" w:frame="1"/>
-        </w:rPr>
-        <w:t xml:space="preserve">(10 points): As </w:t>
-      </w:r>
-      <w:r>
-        <w:rPr>
-          <w:rFonts w:eastAsia="Times New Roman" w:cstheme="minorHAnsi"/>
-        </w:rPr>
-        <w:t xml:space="preserve">an anonymous user, I want to be able to enter my information and sign </w:t>
-      </w:r>
-      <w:r>
-        <w:rPr>
-          <w:rFonts w:eastAsia="Times New Roman" w:cstheme="minorHAnsi"/>
-        </w:rPr>
-        <w:t>up,</w:t>
-      </w:r>
-      <w:r>
-        <w:rPr>
-          <w:rFonts w:eastAsia="Times New Roman" w:cstheme="minorHAnsi"/>
-        </w:rPr>
-        <w:t xml:space="preserve"> so I can start receiving regular trash pickups.</w:t>
-      </w:r>
-    </w:p>
-    <w:p>
-      <w:pPr>
-        <w:spacing w:after="0" w:line="240" w:lineRule="auto"/>
-        <w:rPr>
-          <w:rFonts w:eastAsia="Times New Roman" w:cstheme="minorHAnsi"/>
-        </w:rPr>
-      </w:pPr>
-    </w:p>
-    <w:p>
-      <w:pPr>
-        <w:rPr>
-          <w:rFonts w:eastAsia="Times New Roman" w:cstheme="minorHAnsi"/>
-        </w:rPr>
-      </w:pPr>
-      <w:r>
-        <w:rPr>
-          <w:rFonts w:eastAsia="Times New Roman" w:cstheme="minorHAnsi"/>
-        </w:rPr>
-        <w:t xml:space="preserve">(15 </w:t>
-      </w:r>
-      <w:r>
-        <w:rPr>
-          <w:rFonts w:eastAsia="Times New Roman" w:cstheme="minorHAnsi"/>
-        </w:rPr>
-        <w:t>points): As a customer, I want to be able to</w:t>
+        <w:t xml:space="preserve"> for this application (ASP.NET roles)</w:t>
+      </w:r>
+      <w:r>
+        <w:rPr>
+          <w:rFonts w:eastAsia="Times New Roman" w:cstheme="minorHAnsi"/>
+          <w:highlight w:val="cyan"/>
+        </w:rPr>
+        <w:t>.(read documentation from S</w:t>
+      </w:r>
+      <w:r>
+        <w:rPr>
+          <w:rFonts w:eastAsia="Times New Roman" w:cstheme="minorHAnsi"/>
+          <w:highlight w:val="cyan"/>
+        </w:rPr>
+        <w:t>lack</w:t>
+      </w:r>
+      <w:r>
+        <w:rPr>
+          <w:rFonts w:eastAsia="Times New Roman" w:cstheme="minorHAnsi"/>
+          <w:highlight w:val="cyan"/>
+        </w:rPr>
+        <w:t>)</w:t>
       </w:r>
       <w:r>
         <w:rPr>
@@ -158,250 +119,341 @@
       <w:r>
         <w:rPr>
           <w:rFonts w:eastAsia="Times New Roman" w:cstheme="minorHAnsi"/>
-          <w:highlight w:val="yellow"/>
-        </w:rPr>
-        <w:t>select</w:t>
-      </w:r>
-      <w:r>
-        <w:rPr>
-          <w:rFonts w:eastAsia="Times New Roman" w:cstheme="minorHAnsi"/>
-        </w:rPr>
-        <w:t xml:space="preserve"> or </w:t>
-      </w:r>
-      <w:r>
-        <w:rPr>
-          <w:rFonts w:eastAsia="Times New Roman" w:cstheme="minorHAnsi"/>
-          <w:highlight w:val="yellow"/>
-        </w:rPr>
-        <w:t>change</w:t>
-      </w:r>
-      <w:r>
-        <w:rPr>
-          <w:rFonts w:eastAsia="Times New Roman" w:cstheme="minorHAnsi"/>
-        </w:rPr>
-        <w:t xml:space="preserve"> my </w:t>
-      </w:r>
-      <w:r>
-        <w:rPr>
-          <w:rFonts w:eastAsia="Times New Roman" w:cstheme="minorHAnsi"/>
-          <w:highlight w:val="yellow"/>
-        </w:rPr>
-        <w:t>weekly pickup day</w:t>
-      </w:r>
-      <w:r>
-        <w:rPr>
-          <w:rFonts w:eastAsia="Times New Roman" w:cstheme="minorHAnsi"/>
-        </w:rPr>
-        <w:t xml:space="preserve">. </w:t>
-      </w:r>
-    </w:p>
-    <w:p>
-      <w:pPr>
-        <w:rPr>
-          <w:rFonts w:eastAsia="Times New Roman" w:cstheme="minorHAnsi"/>
-        </w:rPr>
-      </w:pPr>
-      <w:r>
-        <w:rPr>
-          <w:rFonts w:eastAsia="Times New Roman" w:cstheme="minorHAnsi"/>
-        </w:rPr>
-        <w:t xml:space="preserve">(10 points): As a customer, I want to be able to </w:t>
-      </w:r>
-      <w:r>
-        <w:rPr>
-          <w:rFonts w:eastAsia="Times New Roman" w:cstheme="minorHAnsi"/>
-          <w:highlight w:val="yellow"/>
-        </w:rPr>
-        <w:t>request an extra</w:t>
-      </w:r>
-      <w:r>
-        <w:rPr>
-          <w:rFonts w:eastAsia="Times New Roman" w:cstheme="minorHAnsi"/>
-        </w:rPr>
-        <w:t xml:space="preserve">, </w:t>
-      </w:r>
-      <w:r>
-        <w:rPr>
-          <w:rFonts w:eastAsia="Times New Roman" w:cstheme="minorHAnsi"/>
-          <w:highlight w:val="yellow"/>
-        </w:rPr>
-        <w:t>one-time pickup</w:t>
-      </w:r>
-      <w:r>
-        <w:rPr>
-          <w:rFonts w:eastAsia="Times New Roman" w:cstheme="minorHAnsi"/>
-        </w:rPr>
-        <w:t xml:space="preserve"> for a specific date of my choice.</w:t>
-      </w:r>
-    </w:p>
-    <w:p>
-      <w:pPr>
-        <w:rPr>
-          <w:rFonts w:eastAsia="Times New Roman" w:cstheme="minorHAnsi"/>
-        </w:rPr>
-      </w:pPr>
-      <w:r>
-        <w:rPr>
-          <w:rFonts w:eastAsia="Times New Roman" w:cstheme="minorHAnsi"/>
-        </w:rPr>
-        <w:t xml:space="preserve">(10 points): As a customer, I want an easy way to see how much I </w:t>
-      </w:r>
-      <w:r>
-        <w:rPr>
-          <w:rFonts w:eastAsia="Times New Roman" w:cstheme="minorHAnsi"/>
-          <w:highlight w:val="yellow"/>
-        </w:rPr>
-        <w:t>owe this month</w:t>
-      </w:r>
-      <w:r>
-        <w:rPr>
-          <w:rFonts w:eastAsia="Times New Roman" w:cstheme="minorHAnsi"/>
-        </w:rPr>
-        <w:t xml:space="preserve"> for the pickups I did get so I can budget accordingly.</w:t>
-      </w:r>
-    </w:p>
-    <w:p>
-      <w:pPr>
-        <w:rPr>
-          <w:rFonts w:eastAsia="Times New Roman" w:cstheme="minorHAnsi"/>
-        </w:rPr>
-      </w:pPr>
-      <w:r>
-        <w:rPr>
-          <w:rFonts w:eastAsia="Times New Roman" w:cstheme="minorHAnsi"/>
-          <w:bdr w:val="none" w:sz="0" w:space="0" w:color="auto" w:frame="1"/>
-        </w:rPr>
-        <w:t xml:space="preserve">(10 points): As </w:t>
-      </w:r>
-      <w:r>
-        <w:rPr>
-          <w:rFonts w:eastAsia="Times New Roman" w:cstheme="minorHAnsi"/>
-        </w:rPr>
-        <w:t xml:space="preserve">a customer, I want to be able to specify a </w:t>
-      </w:r>
-      <w:r>
-        <w:rPr>
-          <w:rFonts w:eastAsia="Times New Roman" w:cstheme="minorHAnsi"/>
-          <w:highlight w:val="yellow"/>
-        </w:rPr>
-        <w:t>START and END date</w:t>
-      </w:r>
-      <w:r>
-        <w:rPr>
-          <w:rFonts w:eastAsia="Times New Roman" w:cstheme="minorHAnsi"/>
-        </w:rPr>
-        <w:t xml:space="preserve"> to temporarily suspend my pickups.</w:t>
-      </w:r>
-    </w:p>
-    <w:p>
-      <w:pPr>
-        <w:rPr>
-          <w:rFonts w:eastAsia="Times New Roman" w:cstheme="minorHAnsi"/>
-        </w:rPr>
-      </w:pPr>
-      <w:r>
-        <w:rPr>
-          <w:rFonts w:eastAsia="Times New Roman" w:cstheme="minorHAnsi"/>
-        </w:rPr>
-        <w:t xml:space="preserve">(15 points): As an employee, I want my default view to be a list of </w:t>
-      </w:r>
-      <w:r>
-        <w:rPr>
-          <w:rFonts w:eastAsia="Times New Roman" w:cstheme="minorHAnsi"/>
-          <w:highlight w:val="yellow"/>
-        </w:rPr>
-        <w:t>today’s trash pickups</w:t>
-      </w:r>
-      <w:r>
-        <w:rPr>
-          <w:rFonts w:eastAsia="Times New Roman" w:cstheme="minorHAnsi"/>
-        </w:rPr>
-        <w:t xml:space="preserve"> in my area </w:t>
-      </w:r>
-      <w:r>
-        <w:rPr>
-          <w:rFonts w:eastAsia="Times New Roman" w:cstheme="minorHAnsi"/>
-          <w:highlight w:val="yellow"/>
-        </w:rPr>
-        <w:t>(determined by the employee’s zip code).</w:t>
-      </w:r>
-    </w:p>
-    <w:p>
-      <w:pPr>
-        <w:rPr>
-          <w:rFonts w:eastAsia="Times New Roman" w:cstheme="minorHAnsi"/>
-        </w:rPr>
-      </w:pPr>
-      <w:r>
-        <w:rPr>
-          <w:rFonts w:eastAsia="Times New Roman" w:cstheme="minorHAnsi"/>
-        </w:rPr>
-        <w:t xml:space="preserve">(10 points): As an employee, I want to be able to filter customers in my pickup area by a </w:t>
-      </w:r>
-      <w:proofErr w:type="gramStart"/>
-      <w:r>
-        <w:rPr>
-          <w:rFonts w:eastAsia="Times New Roman" w:cstheme="minorHAnsi"/>
-          <w:highlight w:val="yellow"/>
-        </w:rPr>
-        <w:t>particular day</w:t>
-      </w:r>
-      <w:proofErr w:type="gramEnd"/>
-      <w:r>
-        <w:rPr>
-          <w:rFonts w:eastAsia="Times New Roman" w:cstheme="minorHAnsi"/>
-          <w:highlight w:val="yellow"/>
-        </w:rPr>
-        <w:t xml:space="preserve"> of the week to see who gets a pickup for the day selected.</w:t>
-      </w:r>
-    </w:p>
-    <w:p>
-      <w:pPr>
-        <w:rPr>
-          <w:rFonts w:eastAsia="Times New Roman" w:cstheme="minorHAnsi"/>
-        </w:rPr>
-      </w:pPr>
-      <w:r>
-        <w:rPr>
-          <w:rFonts w:eastAsia="Times New Roman" w:cstheme="minorHAnsi"/>
-        </w:rPr>
-        <w:t xml:space="preserve">(10 points): As an employee, I want to be able to </w:t>
-      </w:r>
-      <w:r>
-        <w:rPr>
-          <w:rFonts w:eastAsia="Times New Roman" w:cstheme="minorHAnsi"/>
-          <w:highlight w:val="yellow"/>
-        </w:rPr>
-        <w:t>confirm that I have completed a pickup</w:t>
-      </w:r>
-      <w:r>
-        <w:rPr>
-          <w:rFonts w:eastAsia="Times New Roman" w:cstheme="minorHAnsi"/>
-        </w:rPr>
-        <w:t>.</w:t>
-      </w:r>
-    </w:p>
-    <w:p>
-      <w:pPr>
-        <w:rPr>
-          <w:rFonts w:eastAsia="Times New Roman" w:cstheme="minorHAnsi"/>
-        </w:rPr>
-      </w:pPr>
-      <w:r>
-        <w:rPr>
-          <w:rFonts w:eastAsia="Times New Roman" w:cstheme="minorHAnsi"/>
-        </w:rPr>
-        <w:t xml:space="preserve">(10 points): As an employee, I want all </w:t>
-      </w:r>
-      <w:r>
-        <w:rPr>
-          <w:rFonts w:eastAsia="Times New Roman" w:cstheme="minorHAnsi"/>
-          <w:highlight w:val="yellow"/>
-        </w:rPr>
-        <w:t>confirmed pickups to have a charge applied to the customer.</w:t>
-      </w:r>
+          <w:b/>
+          <w:bCs/>
+          <w:highlight w:val="cyan"/>
+        </w:rPr>
+        <w:t>Left off at Customize User Login</w:t>
+      </w:r>
+      <w:r>
+        <w:rPr>
+          <w:rFonts w:eastAsia="Times New Roman" w:cstheme="minorHAnsi"/>
+          <w:b/>
+          <w:bCs/>
+        </w:rPr>
+        <w:t xml:space="preserve"> from </w:t>
+      </w:r>
+      <w:hyperlink r:id="rId4" w:anchor="content" w:history="1">
+        <w:r>
+          <w:rPr>
+            <w:rStyle w:val="Hyperlink"/>
+          </w:rPr>
+          <w:t>https://code.msdn.microsoft.com/ASPNET-MVC-5-Security-And-44cbdb97#content</w:t>
+        </w:r>
+      </w:hyperlink>
       <w:bookmarkStart w:id="0" w:name="_GoBack"/>
       <w:bookmarkEnd w:id="0"/>
+    </w:p>
+    <w:p>
+      <w:pPr>
+        <w:spacing w:after="0" w:line="240" w:lineRule="auto"/>
+        <w:rPr>
+          <w:rFonts w:eastAsia="Times New Roman" w:cstheme="minorHAnsi"/>
+        </w:rPr>
+      </w:pPr>
+      <w:r>
+        <w:rPr>
+          <w:rFonts w:eastAsia="Times New Roman" w:cstheme="minorHAnsi"/>
+          <w:bdr w:val="none" w:sz="0" w:space="0" w:color="auto" w:frame="1"/>
+        </w:rPr>
+        <w:t xml:space="preserve">(10 points): As </w:t>
+      </w:r>
+      <w:r>
+        <w:rPr>
+          <w:rFonts w:eastAsia="Times New Roman" w:cstheme="minorHAnsi"/>
+        </w:rPr>
+        <w:t xml:space="preserve">an anonymous user, I want to be able to enter my information and sign </w:t>
+      </w:r>
+      <w:r>
+        <w:rPr>
+          <w:rFonts w:eastAsia="Times New Roman" w:cstheme="minorHAnsi"/>
+        </w:rPr>
+        <w:t>up,</w:t>
+      </w:r>
+      <w:r>
+        <w:rPr>
+          <w:rFonts w:eastAsia="Times New Roman" w:cstheme="minorHAnsi"/>
+        </w:rPr>
+        <w:t xml:space="preserve"> so I can start receiving regular trash pickups.</w:t>
+      </w:r>
+    </w:p>
+    <w:p>
+      <w:pPr>
+        <w:spacing w:after="0" w:line="240" w:lineRule="auto"/>
+        <w:rPr>
+          <w:rFonts w:eastAsia="Times New Roman" w:cstheme="minorHAnsi"/>
+        </w:rPr>
+      </w:pPr>
+    </w:p>
+    <w:p>
+      <w:pPr>
+        <w:rPr>
+          <w:rFonts w:eastAsia="Times New Roman" w:cstheme="minorHAnsi"/>
+        </w:rPr>
+      </w:pPr>
+      <w:r>
+        <w:rPr>
+          <w:rFonts w:eastAsia="Times New Roman" w:cstheme="minorHAnsi"/>
+        </w:rPr>
+        <w:t xml:space="preserve">(15 </w:t>
+      </w:r>
+      <w:r>
+        <w:rPr>
+          <w:rFonts w:eastAsia="Times New Roman" w:cstheme="minorHAnsi"/>
+        </w:rPr>
+        <w:t>points): As a customer, I want to be able to</w:t>
+      </w:r>
+      <w:r>
+        <w:rPr>
+          <w:rFonts w:eastAsia="Times New Roman" w:cstheme="minorHAnsi"/>
+        </w:rPr>
+        <w:t xml:space="preserve"> </w:t>
+      </w:r>
+      <w:r>
+        <w:rPr>
+          <w:rFonts w:eastAsia="Times New Roman" w:cstheme="minorHAnsi"/>
+          <w:highlight w:val="yellow"/>
+        </w:rPr>
+        <w:t>select</w:t>
+      </w:r>
+      <w:r>
+        <w:rPr>
+          <w:rFonts w:eastAsia="Times New Roman" w:cstheme="minorHAnsi"/>
+        </w:rPr>
+        <w:t xml:space="preserve"> or </w:t>
+      </w:r>
+      <w:r>
+        <w:rPr>
+          <w:rFonts w:eastAsia="Times New Roman" w:cstheme="minorHAnsi"/>
+          <w:highlight w:val="yellow"/>
+        </w:rPr>
+        <w:t>change</w:t>
+      </w:r>
+      <w:r>
+        <w:rPr>
+          <w:rFonts w:eastAsia="Times New Roman" w:cstheme="minorHAnsi"/>
+        </w:rPr>
+        <w:t xml:space="preserve"> my </w:t>
+      </w:r>
+      <w:r>
+        <w:rPr>
+          <w:rFonts w:eastAsia="Times New Roman" w:cstheme="minorHAnsi"/>
+          <w:highlight w:val="yellow"/>
+        </w:rPr>
+        <w:t>weekly pickup day</w:t>
+      </w:r>
+      <w:r>
+        <w:rPr>
+          <w:rFonts w:eastAsia="Times New Roman" w:cstheme="minorHAnsi"/>
+        </w:rPr>
+        <w:t xml:space="preserve">. </w:t>
+      </w:r>
+    </w:p>
+    <w:p>
+      <w:pPr>
+        <w:rPr>
+          <w:rFonts w:eastAsia="Times New Roman" w:cstheme="minorHAnsi"/>
+        </w:rPr>
+      </w:pPr>
+      <w:r>
+        <w:rPr>
+          <w:rFonts w:eastAsia="Times New Roman" w:cstheme="minorHAnsi"/>
+        </w:rPr>
+        <w:t xml:space="preserve">(10 points): As a customer, I want to be able to </w:t>
+      </w:r>
+      <w:r>
+        <w:rPr>
+          <w:rFonts w:eastAsia="Times New Roman" w:cstheme="minorHAnsi"/>
+          <w:highlight w:val="yellow"/>
+        </w:rPr>
+        <w:t>request an extra</w:t>
+      </w:r>
+      <w:r>
+        <w:rPr>
+          <w:rFonts w:eastAsia="Times New Roman" w:cstheme="minorHAnsi"/>
+        </w:rPr>
+        <w:t xml:space="preserve">, </w:t>
+      </w:r>
+      <w:r>
+        <w:rPr>
+          <w:rFonts w:eastAsia="Times New Roman" w:cstheme="minorHAnsi"/>
+          <w:highlight w:val="yellow"/>
+        </w:rPr>
+        <w:t>one-time pickup</w:t>
+      </w:r>
+      <w:r>
+        <w:rPr>
+          <w:rFonts w:eastAsia="Times New Roman" w:cstheme="minorHAnsi"/>
+        </w:rPr>
+        <w:t xml:space="preserve"> for a specific date of my choice.</w:t>
+      </w:r>
+    </w:p>
+    <w:p>
+      <w:pPr>
+        <w:rPr>
+          <w:rFonts w:eastAsia="Times New Roman" w:cstheme="minorHAnsi"/>
+        </w:rPr>
+      </w:pPr>
+      <w:r>
+        <w:rPr>
+          <w:rFonts w:eastAsia="Times New Roman" w:cstheme="minorHAnsi"/>
+        </w:rPr>
+        <w:t xml:space="preserve">(10 points): As a customer, I want an easy way to see how much I </w:t>
+      </w:r>
+      <w:r>
+        <w:rPr>
+          <w:rFonts w:eastAsia="Times New Roman" w:cstheme="minorHAnsi"/>
+          <w:highlight w:val="yellow"/>
+        </w:rPr>
+        <w:t>owe this month</w:t>
+      </w:r>
+      <w:r>
+        <w:rPr>
+          <w:rFonts w:eastAsia="Times New Roman" w:cstheme="minorHAnsi"/>
+        </w:rPr>
+        <w:t xml:space="preserve"> for the pickups I did get so I can budget accordingly.</w:t>
+      </w:r>
+    </w:p>
+    <w:p>
+      <w:pPr>
+        <w:rPr>
+          <w:rFonts w:eastAsia="Times New Roman" w:cstheme="minorHAnsi"/>
+        </w:rPr>
+      </w:pPr>
+      <w:r>
+        <w:rPr>
+          <w:rFonts w:eastAsia="Times New Roman" w:cstheme="minorHAnsi"/>
+          <w:bdr w:val="none" w:sz="0" w:space="0" w:color="auto" w:frame="1"/>
+        </w:rPr>
+        <w:t xml:space="preserve">(10 points): As </w:t>
+      </w:r>
+      <w:r>
+        <w:rPr>
+          <w:rFonts w:eastAsia="Times New Roman" w:cstheme="minorHAnsi"/>
+        </w:rPr>
+        <w:t xml:space="preserve">a customer, I want to be able to specify a </w:t>
+      </w:r>
+      <w:r>
+        <w:rPr>
+          <w:rFonts w:eastAsia="Times New Roman" w:cstheme="minorHAnsi"/>
+          <w:highlight w:val="yellow"/>
+        </w:rPr>
+        <w:t>START and END date</w:t>
+      </w:r>
+      <w:r>
+        <w:rPr>
+          <w:rFonts w:eastAsia="Times New Roman" w:cstheme="minorHAnsi"/>
+        </w:rPr>
+        <w:t xml:space="preserve"> to temporarily suspend my pickups.</w:t>
+      </w:r>
+    </w:p>
+    <w:p>
+      <w:pPr>
+        <w:rPr>
+          <w:rFonts w:eastAsia="Times New Roman" w:cstheme="minorHAnsi"/>
+        </w:rPr>
+      </w:pPr>
+      <w:r>
+        <w:rPr>
+          <w:rFonts w:eastAsia="Times New Roman" w:cstheme="minorHAnsi"/>
+        </w:rPr>
+        <w:t xml:space="preserve">(15 points): As an employee, I want my default view to be a list of </w:t>
+      </w:r>
+      <w:r>
+        <w:rPr>
+          <w:rFonts w:eastAsia="Times New Roman" w:cstheme="minorHAnsi"/>
+          <w:highlight w:val="yellow"/>
+        </w:rPr>
+        <w:t>today’s trash pickups</w:t>
+      </w:r>
+      <w:r>
+        <w:rPr>
+          <w:rFonts w:eastAsia="Times New Roman" w:cstheme="minorHAnsi"/>
+        </w:rPr>
+        <w:t xml:space="preserve"> in my area </w:t>
+      </w:r>
+      <w:r>
+        <w:rPr>
+          <w:rFonts w:eastAsia="Times New Roman" w:cstheme="minorHAnsi"/>
+          <w:highlight w:val="yellow"/>
+        </w:rPr>
+        <w:t>(determined by the employee’s zip code).</w:t>
+      </w:r>
+    </w:p>
+    <w:p>
+      <w:pPr>
+        <w:rPr>
+          <w:rFonts w:eastAsia="Times New Roman" w:cstheme="minorHAnsi"/>
+        </w:rPr>
+      </w:pPr>
+      <w:r>
+        <w:rPr>
+          <w:rFonts w:eastAsia="Times New Roman" w:cstheme="minorHAnsi"/>
+        </w:rPr>
+        <w:t xml:space="preserve">(10 points): As an employee, I want to be able to filter customers in my pickup area by a </w:t>
+      </w:r>
+      <w:proofErr w:type="gramStart"/>
+      <w:r>
+        <w:rPr>
+          <w:rFonts w:eastAsia="Times New Roman" w:cstheme="minorHAnsi"/>
+          <w:highlight w:val="yellow"/>
+        </w:rPr>
+        <w:t>particular day</w:t>
+      </w:r>
+      <w:proofErr w:type="gramEnd"/>
+      <w:r>
+        <w:rPr>
+          <w:rFonts w:eastAsia="Times New Roman" w:cstheme="minorHAnsi"/>
+          <w:highlight w:val="yellow"/>
+        </w:rPr>
+        <w:t xml:space="preserve"> of the week to see who gets a pickup for the day selected.</w:t>
+      </w:r>
+    </w:p>
+    <w:p>
+      <w:pPr>
+        <w:rPr>
+          <w:rFonts w:eastAsia="Times New Roman" w:cstheme="minorHAnsi"/>
+        </w:rPr>
+      </w:pPr>
+      <w:r>
+        <w:rPr>
+          <w:rFonts w:eastAsia="Times New Roman" w:cstheme="minorHAnsi"/>
+        </w:rPr>
+        <w:t xml:space="preserve">(10 points): As an employee, I want to be able to </w:t>
+      </w:r>
+      <w:r>
+        <w:rPr>
+          <w:rFonts w:eastAsia="Times New Roman" w:cstheme="minorHAnsi"/>
+          <w:highlight w:val="yellow"/>
+        </w:rPr>
+        <w:t>confirm that I have completed a pickup</w:t>
+      </w:r>
+      <w:r>
+        <w:rPr>
+          <w:rFonts w:eastAsia="Times New Roman" w:cstheme="minorHAnsi"/>
+        </w:rPr>
+        <w:t>.</w:t>
+      </w:r>
+    </w:p>
+    <w:p>
+      <w:pPr>
+        <w:rPr>
+          <w:rFonts w:eastAsia="Times New Roman" w:cstheme="minorHAnsi"/>
+        </w:rPr>
+      </w:pPr>
+      <w:r>
+        <w:rPr>
+          <w:rFonts w:eastAsia="Times New Roman" w:cstheme="minorHAnsi"/>
+        </w:rPr>
+        <w:t xml:space="preserve">(10 points): As an employee, I want all </w:t>
+      </w:r>
+      <w:r>
+        <w:rPr>
+          <w:rFonts w:eastAsia="Times New Roman" w:cstheme="minorHAnsi"/>
+          <w:highlight w:val="yellow"/>
+        </w:rPr>
+        <w:t>confirmed pickups to have a charge applied to the customer.</w:t>
+      </w:r>
     </w:p>
     <w:p>
       <w:pPr>
@@ -631,6 +683,7 @@
     <w:lsdException w:name="HTML Sample" w:semiHidden="1" w:unhideWhenUsed="1"/>
     <w:lsdException w:name="HTML Typewriter" w:semiHidden="1" w:unhideWhenUsed="1"/>
     <w:lsdException w:name="HTML Variable" w:semiHidden="1" w:unhideWhenUsed="1"/>
+    <w:lsdException w:name="Normal Table" w:semiHidden="1" w:unhideWhenUsed="1"/>
     <w:lsdException w:name="annotation subject" w:semiHidden="1" w:unhideWhenUsed="1"/>
     <w:lsdException w:name="No List" w:semiHidden="1" w:unhideWhenUsed="1"/>
     <w:lsdException w:name="Outline List 1" w:semiHidden="1" w:unhideWhenUsed="1"/>
@@ -676,9 +729,11 @@
     <w:lsdException w:name="Table Subtle 1" w:semiHidden="1" w:unhideWhenUsed="1"/>
     <w:lsdException w:name="Table Subtle 2" w:semiHidden="1" w:unhideWhenUsed="1"/>
     <w:lsdException w:name="Table Web 1" w:semiHidden="1" w:unhideWhenUsed="1"/>
+    <w:lsdException w:name="Table Web 2" w:semiHidden="1" w:unhideWhenUsed="1"/>
     <w:lsdException w:name="Table Web 3" w:semiHidden="1" w:unhideWhenUsed="1"/>
     <w:lsdException w:name="Balloon Text" w:semiHidden="1" w:unhideWhenUsed="1"/>
     <w:lsdException w:name="Table Grid" w:uiPriority="39"/>
+    <w:lsdException w:name="Table Theme" w:semiHidden="1" w:unhideWhenUsed="1"/>
     <w:lsdException w:name="Placeholder Text" w:semiHidden="1"/>
     <w:lsdException w:name="No Spacing" w:uiPriority="1" w:qFormat="1"/>
     <w:lsdException w:name="Light Shading" w:uiPriority="60"/>
@@ -935,6 +990,18 @@
     <w:uiPriority w:val="99"/>
     <w:semiHidden/>
     <w:unhideWhenUsed/>
+  </w:style>
+  <w:style w:type="character" w:styleId="Hyperlink">
+    <w:name w:val="Hyperlink"/>
+    <w:basedOn w:val="DefaultParagraphFont"/>
+    <w:uiPriority w:val="99"/>
+    <w:semiHidden/>
+    <w:unhideWhenUsed/>
+    <w:rsid w:val="004551ED"/>
+    <w:rPr>
+      <w:color w:val="0000FF"/>
+      <w:u w:val="single"/>
+    </w:rPr>
   </w:style>
 </w:styles>
 </file>

</xml_diff>

<commit_message>
updated the customer controller and employee controller
</commit_message>
<xml_diff>
--- a/TrashCollector_UserStories_ACala.docx
+++ b/TrashCollector_UserStories_ACala.docx
@@ -59,7 +59,7 @@
       <w:r>
         <w:rPr>
           <w:rFonts w:eastAsia="Times New Roman" w:cstheme="minorHAnsi"/>
-          <w:highlight w:val="yellow"/>
+          <w:highlight w:val="green"/>
         </w:rPr>
         <w:t>(5 points): As a developer, I want to make good, consistent commits</w:t>
       </w:r>
@@ -73,42 +73,23 @@
       <w:r>
         <w:rPr>
           <w:rFonts w:eastAsia="Times New Roman" w:cstheme="minorHAnsi"/>
-        </w:rPr>
-        <w:t xml:space="preserve">(15 points): As a developer, I want </w:t>
-      </w:r>
-      <w:r>
-        <w:rPr>
-          <w:rFonts w:eastAsia="Times New Roman" w:cstheme="minorHAnsi"/>
-          <w:highlight w:val="yellow"/>
-        </w:rPr>
-        <w:t>to implement Roles</w:t>
-      </w:r>
-      <w:r>
-        <w:rPr>
-          <w:rFonts w:eastAsia="Times New Roman" w:cstheme="minorHAnsi"/>
-        </w:rPr>
-        <w:t xml:space="preserve"> for this application (ASP.NET roles)</w:t>
+          <w:highlight w:val="green"/>
+        </w:rPr>
+        <w:t>(15 points): As a developer, I want to implement Roles for this application (ASP.NET roles)</w:t>
+      </w:r>
+      <w:r>
+        <w:rPr>
+          <w:rFonts w:eastAsia="Times New Roman" w:cstheme="minorHAnsi"/>
+          <w:highlight w:val="green"/>
+        </w:rPr>
+        <w:t>.(</w:t>
       </w:r>
       <w:r>
         <w:rPr>
           <w:rFonts w:eastAsia="Times New Roman" w:cstheme="minorHAnsi"/>
           <w:highlight w:val="cyan"/>
         </w:rPr>
-        <w:t>.(read documentation from S</w:t>
-      </w:r>
-      <w:r>
-        <w:rPr>
-          <w:rFonts w:eastAsia="Times New Roman" w:cstheme="minorHAnsi"/>
-          <w:highlight w:val="cyan"/>
-        </w:rPr>
-        <w:t>lack</w:t>
-      </w:r>
-      <w:r>
-        <w:rPr>
-          <w:rFonts w:eastAsia="Times New Roman" w:cstheme="minorHAnsi"/>
-          <w:highlight w:val="cyan"/>
-        </w:rPr>
-        <w:t>)</w:t>
+        <w:t>read documentation from Slack)</w:t>
       </w:r>
       <w:r>
         <w:rPr>
@@ -141,211 +122,149 @@
           <w:t>https://code.msdn.microsoft.com/ASPNET-MVC-5-Security-And-44cbdb97#content</w:t>
         </w:r>
       </w:hyperlink>
+    </w:p>
+    <w:p>
+      <w:pPr>
+        <w:spacing w:after="0" w:line="240" w:lineRule="auto"/>
+        <w:rPr>
+          <w:rFonts w:eastAsia="Times New Roman" w:cstheme="minorHAnsi"/>
+        </w:rPr>
+      </w:pPr>
+      <w:r>
+        <w:rPr>
+          <w:rFonts w:eastAsia="Times New Roman" w:cstheme="minorHAnsi"/>
+          <w:highlight w:val="green"/>
+          <w:bdr w:val="none" w:sz="0" w:space="0" w:color="auto" w:frame="1"/>
+        </w:rPr>
+        <w:t xml:space="preserve">(10 points): As </w:t>
+      </w:r>
+      <w:r>
+        <w:rPr>
+          <w:rFonts w:eastAsia="Times New Roman" w:cstheme="minorHAnsi"/>
+          <w:highlight w:val="green"/>
+        </w:rPr>
+        <w:t xml:space="preserve">an anonymous user, I want to be able to enter my information and sign </w:t>
+      </w:r>
+      <w:r>
+        <w:rPr>
+          <w:rFonts w:eastAsia="Times New Roman" w:cstheme="minorHAnsi"/>
+          <w:highlight w:val="green"/>
+        </w:rPr>
+        <w:t>up,</w:t>
+      </w:r>
+      <w:r>
+        <w:rPr>
+          <w:rFonts w:eastAsia="Times New Roman" w:cstheme="minorHAnsi"/>
+          <w:highlight w:val="green"/>
+        </w:rPr>
+        <w:t xml:space="preserve"> so I can start receiving regular trash pickups.</w:t>
+      </w:r>
+    </w:p>
+    <w:p>
+      <w:pPr>
+        <w:spacing w:after="0" w:line="240" w:lineRule="auto"/>
+        <w:rPr>
+          <w:rFonts w:eastAsia="Times New Roman" w:cstheme="minorHAnsi"/>
+        </w:rPr>
+      </w:pPr>
+    </w:p>
+    <w:p>
+      <w:pPr>
+        <w:rPr>
+          <w:rFonts w:eastAsia="Times New Roman" w:cstheme="minorHAnsi"/>
+        </w:rPr>
+      </w:pPr>
+      <w:r>
+        <w:rPr>
+          <w:rFonts w:eastAsia="Times New Roman" w:cstheme="minorHAnsi"/>
+          <w:highlight w:val="green"/>
+        </w:rPr>
+        <w:t xml:space="preserve">(15 </w:t>
+      </w:r>
+      <w:r>
+        <w:rPr>
+          <w:rFonts w:eastAsia="Times New Roman" w:cstheme="minorHAnsi"/>
+          <w:highlight w:val="green"/>
+        </w:rPr>
+        <w:t>points): As a customer, I want to be able to</w:t>
+      </w:r>
+      <w:r>
+        <w:rPr>
+          <w:rFonts w:eastAsia="Times New Roman" w:cstheme="minorHAnsi"/>
+          <w:highlight w:val="green"/>
+        </w:rPr>
+        <w:t xml:space="preserve"> select or change my weekly pickup day.</w:t>
+      </w:r>
+      <w:r>
+        <w:rPr>
+          <w:rFonts w:eastAsia="Times New Roman" w:cstheme="minorHAnsi"/>
+        </w:rPr>
+        <w:t xml:space="preserve"> </w:t>
+      </w:r>
+    </w:p>
+    <w:p>
+      <w:pPr>
+        <w:rPr>
+          <w:rFonts w:eastAsia="Times New Roman" w:cstheme="minorHAnsi"/>
+        </w:rPr>
+      </w:pPr>
+      <w:r>
+        <w:rPr>
+          <w:rFonts w:eastAsia="Times New Roman" w:cstheme="minorHAnsi"/>
+          <w:highlight w:val="green"/>
+        </w:rPr>
+        <w:t>(10 points): As a customer, I want to be able to request an extra, one-time pickup for a specific date of my choice.</w:t>
+      </w:r>
+    </w:p>
+    <w:p>
+      <w:pPr>
+        <w:rPr>
+          <w:rFonts w:eastAsia="Times New Roman" w:cstheme="minorHAnsi"/>
+        </w:rPr>
+      </w:pPr>
+      <w:r>
+        <w:rPr>
+          <w:rFonts w:eastAsia="Times New Roman" w:cstheme="minorHAnsi"/>
+        </w:rPr>
+        <w:t xml:space="preserve">(10 points): As a customer, I want an easy way to see how much I </w:t>
+      </w:r>
+      <w:r>
+        <w:rPr>
+          <w:rFonts w:eastAsia="Times New Roman" w:cstheme="minorHAnsi"/>
+          <w:highlight w:val="yellow"/>
+        </w:rPr>
+        <w:t>owe this month</w:t>
+      </w:r>
+      <w:r>
+        <w:rPr>
+          <w:rFonts w:eastAsia="Times New Roman" w:cstheme="minorHAnsi"/>
+        </w:rPr>
+        <w:t xml:space="preserve"> for the pickups I did get so I can budget accordingly.</w:t>
+      </w:r>
+    </w:p>
+    <w:p>
+      <w:pPr>
+        <w:rPr>
+          <w:rFonts w:eastAsia="Times New Roman" w:cstheme="minorHAnsi"/>
+        </w:rPr>
+      </w:pPr>
+      <w:r>
+        <w:rPr>
+          <w:rFonts w:eastAsia="Times New Roman" w:cstheme="minorHAnsi"/>
+          <w:highlight w:val="green"/>
+          <w:bdr w:val="none" w:sz="0" w:space="0" w:color="auto" w:frame="1"/>
+        </w:rPr>
+        <w:t xml:space="preserve">(10 points): As </w:t>
+      </w:r>
+      <w:r>
+        <w:rPr>
+          <w:rFonts w:eastAsia="Times New Roman" w:cstheme="minorHAnsi"/>
+          <w:highlight w:val="green"/>
+        </w:rPr>
+        <w:t>a customer, I want to be able to specify a START and END date to temporarily suspend my pickups.</w:t>
+      </w:r>
       <w:bookmarkStart w:id="0" w:name="_GoBack"/>
       <w:bookmarkEnd w:id="0"/>
-    </w:p>
-    <w:p>
-      <w:pPr>
-        <w:spacing w:after="0" w:line="240" w:lineRule="auto"/>
-        <w:rPr>
-          <w:rFonts w:eastAsia="Times New Roman" w:cstheme="minorHAnsi"/>
-        </w:rPr>
-      </w:pPr>
-      <w:r>
-        <w:rPr>
-          <w:rFonts w:eastAsia="Times New Roman" w:cstheme="minorHAnsi"/>
-          <w:bdr w:val="none" w:sz="0" w:space="0" w:color="auto" w:frame="1"/>
-        </w:rPr>
-        <w:t xml:space="preserve">(10 points): As </w:t>
-      </w:r>
-      <w:r>
-        <w:rPr>
-          <w:rFonts w:eastAsia="Times New Roman" w:cstheme="minorHAnsi"/>
-        </w:rPr>
-        <w:t xml:space="preserve">an anonymous user, I want to be able to enter my information and sign </w:t>
-      </w:r>
-      <w:r>
-        <w:rPr>
-          <w:rFonts w:eastAsia="Times New Roman" w:cstheme="minorHAnsi"/>
-        </w:rPr>
-        <w:t>up,</w:t>
-      </w:r>
-      <w:r>
-        <w:rPr>
-          <w:rFonts w:eastAsia="Times New Roman" w:cstheme="minorHAnsi"/>
-        </w:rPr>
-        <w:t xml:space="preserve"> so I can start receiving regular trash pickups.</w:t>
-      </w:r>
-    </w:p>
-    <w:p>
-      <w:pPr>
-        <w:spacing w:after="0" w:line="240" w:lineRule="auto"/>
-        <w:rPr>
-          <w:rFonts w:eastAsia="Times New Roman" w:cstheme="minorHAnsi"/>
-        </w:rPr>
-      </w:pPr>
-    </w:p>
-    <w:p>
-      <w:pPr>
-        <w:rPr>
-          <w:rFonts w:eastAsia="Times New Roman" w:cstheme="minorHAnsi"/>
-        </w:rPr>
-      </w:pPr>
-      <w:r>
-        <w:rPr>
-          <w:rFonts w:eastAsia="Times New Roman" w:cstheme="minorHAnsi"/>
-        </w:rPr>
-        <w:t xml:space="preserve">(15 </w:t>
-      </w:r>
-      <w:r>
-        <w:rPr>
-          <w:rFonts w:eastAsia="Times New Roman" w:cstheme="minorHAnsi"/>
-        </w:rPr>
-        <w:t>points): As a customer, I want to be able to</w:t>
-      </w:r>
-      <w:r>
-        <w:rPr>
-          <w:rFonts w:eastAsia="Times New Roman" w:cstheme="minorHAnsi"/>
-        </w:rPr>
-        <w:t xml:space="preserve"> </w:t>
-      </w:r>
-      <w:r>
-        <w:rPr>
-          <w:rFonts w:eastAsia="Times New Roman" w:cstheme="minorHAnsi"/>
-          <w:highlight w:val="yellow"/>
-        </w:rPr>
-        <w:t>select</w:t>
-      </w:r>
-      <w:r>
-        <w:rPr>
-          <w:rFonts w:eastAsia="Times New Roman" w:cstheme="minorHAnsi"/>
-        </w:rPr>
-        <w:t xml:space="preserve"> or </w:t>
-      </w:r>
-      <w:r>
-        <w:rPr>
-          <w:rFonts w:eastAsia="Times New Roman" w:cstheme="minorHAnsi"/>
-          <w:highlight w:val="yellow"/>
-        </w:rPr>
-        <w:t>change</w:t>
-      </w:r>
-      <w:r>
-        <w:rPr>
-          <w:rFonts w:eastAsia="Times New Roman" w:cstheme="minorHAnsi"/>
-        </w:rPr>
-        <w:t xml:space="preserve"> my </w:t>
-      </w:r>
-      <w:r>
-        <w:rPr>
-          <w:rFonts w:eastAsia="Times New Roman" w:cstheme="minorHAnsi"/>
-          <w:highlight w:val="yellow"/>
-        </w:rPr>
-        <w:t>weekly pickup day</w:t>
-      </w:r>
-      <w:r>
-        <w:rPr>
-          <w:rFonts w:eastAsia="Times New Roman" w:cstheme="minorHAnsi"/>
-        </w:rPr>
-        <w:t xml:space="preserve">. </w:t>
-      </w:r>
-    </w:p>
-    <w:p>
-      <w:pPr>
-        <w:rPr>
-          <w:rFonts w:eastAsia="Times New Roman" w:cstheme="minorHAnsi"/>
-        </w:rPr>
-      </w:pPr>
-      <w:r>
-        <w:rPr>
-          <w:rFonts w:eastAsia="Times New Roman" w:cstheme="minorHAnsi"/>
-        </w:rPr>
-        <w:t xml:space="preserve">(10 points): As a customer, I want to be able to </w:t>
-      </w:r>
-      <w:r>
-        <w:rPr>
-          <w:rFonts w:eastAsia="Times New Roman" w:cstheme="minorHAnsi"/>
-          <w:highlight w:val="yellow"/>
-        </w:rPr>
-        <w:t>request an extra</w:t>
-      </w:r>
-      <w:r>
-        <w:rPr>
-          <w:rFonts w:eastAsia="Times New Roman" w:cstheme="minorHAnsi"/>
-        </w:rPr>
-        <w:t xml:space="preserve">, </w:t>
-      </w:r>
-      <w:r>
-        <w:rPr>
-          <w:rFonts w:eastAsia="Times New Roman" w:cstheme="minorHAnsi"/>
-          <w:highlight w:val="yellow"/>
-        </w:rPr>
-        <w:t>one-time pickup</w:t>
-      </w:r>
-      <w:r>
-        <w:rPr>
-          <w:rFonts w:eastAsia="Times New Roman" w:cstheme="minorHAnsi"/>
-        </w:rPr>
-        <w:t xml:space="preserve"> for a specific date of my choice.</w:t>
-      </w:r>
-    </w:p>
-    <w:p>
-      <w:pPr>
-        <w:rPr>
-          <w:rFonts w:eastAsia="Times New Roman" w:cstheme="minorHAnsi"/>
-        </w:rPr>
-      </w:pPr>
-      <w:r>
-        <w:rPr>
-          <w:rFonts w:eastAsia="Times New Roman" w:cstheme="minorHAnsi"/>
-        </w:rPr>
-        <w:t xml:space="preserve">(10 points): As a customer, I want an easy way to see how much I </w:t>
-      </w:r>
-      <w:r>
-        <w:rPr>
-          <w:rFonts w:eastAsia="Times New Roman" w:cstheme="minorHAnsi"/>
-          <w:highlight w:val="yellow"/>
-        </w:rPr>
-        <w:t>owe this month</w:t>
-      </w:r>
-      <w:r>
-        <w:rPr>
-          <w:rFonts w:eastAsia="Times New Roman" w:cstheme="minorHAnsi"/>
-        </w:rPr>
-        <w:t xml:space="preserve"> for the pickups I did get so I can budget accordingly.</w:t>
-      </w:r>
-    </w:p>
-    <w:p>
-      <w:pPr>
-        <w:rPr>
-          <w:rFonts w:eastAsia="Times New Roman" w:cstheme="minorHAnsi"/>
-        </w:rPr>
-      </w:pPr>
-      <w:r>
-        <w:rPr>
-          <w:rFonts w:eastAsia="Times New Roman" w:cstheme="minorHAnsi"/>
-          <w:bdr w:val="none" w:sz="0" w:space="0" w:color="auto" w:frame="1"/>
-        </w:rPr>
-        <w:t xml:space="preserve">(10 points): As </w:t>
-      </w:r>
-      <w:r>
-        <w:rPr>
-          <w:rFonts w:eastAsia="Times New Roman" w:cstheme="minorHAnsi"/>
-        </w:rPr>
-        <w:t xml:space="preserve">a customer, I want to be able to specify a </w:t>
-      </w:r>
-      <w:r>
-        <w:rPr>
-          <w:rFonts w:eastAsia="Times New Roman" w:cstheme="minorHAnsi"/>
-          <w:highlight w:val="yellow"/>
-        </w:rPr>
-        <w:t>START and END date</w:t>
-      </w:r>
-      <w:r>
-        <w:rPr>
-          <w:rFonts w:eastAsia="Times New Roman" w:cstheme="minorHAnsi"/>
-        </w:rPr>
-        <w:t xml:space="preserve"> to temporarily suspend my pickups.</w:t>
-      </w:r>
     </w:p>
     <w:p>
       <w:pPr>
@@ -1003,6 +922,18 @@
       <w:u w:val="single"/>
     </w:rPr>
   </w:style>
+  <w:style w:type="character" w:styleId="FollowedHyperlink">
+    <w:name w:val="FollowedHyperlink"/>
+    <w:basedOn w:val="DefaultParagraphFont"/>
+    <w:uiPriority w:val="99"/>
+    <w:semiHidden/>
+    <w:unhideWhenUsed/>
+    <w:rsid w:val="001254AE"/>
+    <w:rPr>
+      <w:color w:val="954F72" w:themeColor="followedHyperlink"/>
+      <w:u w:val="single"/>
+    </w:rPr>
+  </w:style>
 </w:styles>
 </file>
 

</xml_diff>

<commit_message>
added FK to Customer model and Employee model, added a new migration and updated the database
</commit_message>
<xml_diff>
--- a/TrashCollector_UserStories_ACala.docx
+++ b/TrashCollector_UserStories_ACala.docx
@@ -75,21 +75,19 @@
           <w:rFonts w:eastAsia="Times New Roman" w:cstheme="minorHAnsi"/>
           <w:highlight w:val="green"/>
         </w:rPr>
-        <w:t>(15 points): As a developer, I want to implement Roles for this application (ASP.NET roles)</w:t>
-      </w:r>
-      <w:r>
-        <w:rPr>
-          <w:rFonts w:eastAsia="Times New Roman" w:cstheme="minorHAnsi"/>
-          <w:highlight w:val="green"/>
-        </w:rPr>
-        <w:t>.(</w:t>
-      </w:r>
-      <w:r>
-        <w:rPr>
-          <w:rFonts w:eastAsia="Times New Roman" w:cstheme="minorHAnsi"/>
-          <w:highlight w:val="cyan"/>
-        </w:rPr>
-        <w:t>read documentation from Slack)</w:t>
+        <w:t>(15 points): As a developer, I want to implement Roles for this application (ASP.NET roles</w:t>
+      </w:r>
+      <w:r>
+        <w:rPr>
+          <w:rFonts w:eastAsia="Times New Roman" w:cstheme="minorHAnsi"/>
+        </w:rPr>
+        <w:t>)</w:t>
+      </w:r>
+      <w:r>
+        <w:rPr>
+          <w:rFonts w:eastAsia="Times New Roman" w:cstheme="minorHAnsi"/>
+        </w:rPr>
+        <w:t>.(read documentation from Slack)</w:t>
       </w:r>
       <w:r>
         <w:rPr>
@@ -102,17 +100,8 @@
           <w:rFonts w:eastAsia="Times New Roman" w:cstheme="minorHAnsi"/>
           <w:b/>
           <w:bCs/>
-          <w:highlight w:val="cyan"/>
-        </w:rPr>
-        <w:t>Left off at Customize User Login</w:t>
-      </w:r>
-      <w:r>
-        <w:rPr>
-          <w:rFonts w:eastAsia="Times New Roman" w:cstheme="minorHAnsi"/>
-          <w:b/>
-          <w:bCs/>
-        </w:rPr>
-        <w:t xml:space="preserve"> from </w:t>
+        </w:rPr>
+        <w:t xml:space="preserve">Left off at Customize User Login from </w:t>
       </w:r>
       <w:hyperlink r:id="rId4" w:anchor="content" w:history="1">
         <w:r>
@@ -215,6 +204,8 @@
         </w:rPr>
         <w:t>(10 points): As a customer, I want to be able to request an extra, one-time pickup for a specific date of my choice.</w:t>
       </w:r>
+      <w:bookmarkStart w:id="0" w:name="_GoBack"/>
+      <w:bookmarkEnd w:id="0"/>
     </w:p>
     <w:p>
       <w:pPr>
@@ -263,8 +254,6 @@
         </w:rPr>
         <w:t>a customer, I want to be able to specify a START and END date to temporarily suspend my pickups.</w:t>
       </w:r>
-      <w:bookmarkStart w:id="0" w:name="_GoBack"/>
-      <w:bookmarkEnd w:id="0"/>
     </w:p>
     <w:p>
       <w:pPr>

</xml_diff>